<commit_message>
add flags / fix report
</commit_message>
<xml_diff>
--- a/reports/Matrix_multiplication.docx
+++ b/reports/Matrix_multiplication.docx
@@ -1,6 +1,6 @@
 
 <file path=word/document.xml><?xml version="1.0" encoding="utf-8"?>
-<w:document xmlns:wpc="http://schemas.microsoft.com/office/word/2010/wordprocessingCanvas" xmlns:cx="http://schemas.microsoft.com/office/drawing/2014/chartex" xmlns:cx1="http://schemas.microsoft.com/office/drawing/2015/9/8/chartex" xmlns:cx2="http://schemas.microsoft.com/office/drawing/2015/10/21/chartex" xmlns:cx3="http://schemas.microsoft.com/office/drawing/2016/5/9/chartex" xmlns:cx4="http://schemas.microsoft.com/office/drawing/2016/5/10/chartex" xmlns:cx5="http://schemas.microsoft.com/office/drawing/2016/5/11/chartex" xmlns:cx6="http://schemas.microsoft.com/office/drawing/2016/5/12/chartex" xmlns:cx7="http://schemas.microsoft.com/office/drawing/2016/5/13/chartex" xmlns:cx8="http://schemas.microsoft.com/office/drawing/2016/5/14/chartex" xmlns:mc="http://schemas.openxmlformats.org/markup-compatibility/2006" xmlns:aink="http://schemas.microsoft.com/office/drawing/2016/ink" xmlns:am3d="http://schemas.microsoft.com/office/drawing/2017/model3d" xmlns:o="urn:schemas-microsoft-com:office:office" xmlns:r="http://schemas.openxmlformats.org/officeDocument/2006/relationships" xmlns:m="http://schemas.openxmlformats.org/officeDocument/2006/math" xmlns:v="urn:schemas-microsoft-com:vml" xmlns:wp14="http://schemas.microsoft.com/office/word/2010/wordprocessingDrawing" xmlns:wp="http://schemas.openxmlformats.org/drawingml/2006/wordprocessingDrawing" xmlns:w10="urn:schemas-microsoft-com:office:word" xmlns:w="http://schemas.openxmlformats.org/wordprocessingml/2006/main" xmlns:w14="http://schemas.microsoft.com/office/word/2010/wordml" xmlns:w15="http://schemas.microsoft.com/office/word/2012/wordml" xmlns:w16cex="http://schemas.microsoft.com/office/word/2018/wordml/cex" xmlns:w16cid="http://schemas.microsoft.com/office/word/2016/wordml/cid" xmlns:w16="http://schemas.microsoft.com/office/word/2018/wordml" xmlns:w16se="http://schemas.microsoft.com/office/word/2015/wordml/symex" xmlns:wpg="http://schemas.microsoft.com/office/word/2010/wordprocessingGroup" xmlns:wpi="http://schemas.microsoft.com/office/word/2010/wordprocessingInk" xmlns:wne="http://schemas.microsoft.com/office/word/2006/wordml" xmlns:wps="http://schemas.microsoft.com/office/word/2010/wordprocessingShape" mc:Ignorable="w14 w15 w16se w16cid w16 w16cex wp14">
+<w:document xmlns:wpc="http://schemas.microsoft.com/office/word/2010/wordprocessingCanvas" xmlns:cx="http://schemas.microsoft.com/office/drawing/2014/chartex" xmlns:mc="http://schemas.openxmlformats.org/markup-compatibility/2006" xmlns:o="urn:schemas-microsoft-com:office:office" xmlns:r="http://schemas.openxmlformats.org/officeDocument/2006/relationships" xmlns:m="http://schemas.openxmlformats.org/officeDocument/2006/math" xmlns:v="urn:schemas-microsoft-com:vml" xmlns:wp14="http://schemas.microsoft.com/office/word/2010/wordprocessingDrawing" xmlns:wp="http://schemas.openxmlformats.org/drawingml/2006/wordprocessingDrawing" xmlns:w10="urn:schemas-microsoft-com:office:word" xmlns:w="http://schemas.openxmlformats.org/wordprocessingml/2006/main" xmlns:w14="http://schemas.microsoft.com/office/word/2010/wordml" xmlns:w15="http://schemas.microsoft.com/office/word/2012/wordml" xmlns:w16se="http://schemas.microsoft.com/office/word/2015/wordml/symex" xmlns:wpg="http://schemas.microsoft.com/office/word/2010/wordprocessingGroup" xmlns:wpi="http://schemas.microsoft.com/office/word/2010/wordprocessingInk" xmlns:wne="http://schemas.microsoft.com/office/word/2006/wordml" xmlns:wps="http://schemas.microsoft.com/office/word/2010/wordprocessingShape" mc:Ignorable="w14 w15 w16se wp14">
   <w:body>
     <w:p>
       <w:pPr>
@@ -981,6 +981,7 @@
       <w:r>
         <w:rPr>
           <w:noProof/>
+          <w:lang w:eastAsia="ru-RU"/>
         </w:rPr>
         <w:drawing>
           <wp:inline distT="0" distB="0" distL="0" distR="0" wp14:anchorId="43698228" wp14:editId="41B30A81">
@@ -1334,7 +1335,7 @@
                 <w:sz w:val="28"/>
                 <w:szCs w:val="28"/>
               </w:rPr>
-              <w:t>0.0064</w:t>
+              <w:t>0.12</w:t>
             </w:r>
           </w:p>
         </w:tc>
@@ -1359,7 +1360,7 @@
                 <w:sz w:val="28"/>
                 <w:szCs w:val="28"/>
               </w:rPr>
-              <w:t>0.1264</w:t>
+              <w:t>1.02</w:t>
             </w:r>
           </w:p>
         </w:tc>
@@ -1384,23 +1385,7 @@
                 <w:sz w:val="28"/>
                 <w:szCs w:val="28"/>
               </w:rPr>
-              <w:t>0.8</w:t>
-            </w:r>
-            <w:r>
-              <w:rPr>
-                <w:rFonts w:ascii="Times New Roman" w:eastAsia="Times New Roman" w:hAnsi="Times New Roman" w:cs="Times New Roman"/>
-                <w:sz w:val="28"/>
-                <w:szCs w:val="28"/>
-              </w:rPr>
-              <w:t>5</w:t>
-            </w:r>
-            <w:r>
-              <w:rPr>
-                <w:rFonts w:ascii="Times New Roman" w:eastAsia="Times New Roman" w:hAnsi="Times New Roman" w:cs="Times New Roman"/>
-                <w:sz w:val="28"/>
-                <w:szCs w:val="28"/>
-              </w:rPr>
-              <w:t>99</w:t>
+              <w:t>7.55</w:t>
             </w:r>
           </w:p>
         </w:tc>
@@ -1425,7 +1410,7 @@
                 <w:sz w:val="28"/>
                 <w:szCs w:val="28"/>
               </w:rPr>
-              <w:t>18.17</w:t>
+              <w:t>22.35</w:t>
             </w:r>
           </w:p>
         </w:tc>
@@ -1442,15 +1427,16 @@
                 <w:rFonts w:ascii="Times New Roman" w:eastAsia="Times New Roman" w:hAnsi="Times New Roman" w:cs="Times New Roman"/>
                 <w:sz w:val="28"/>
                 <w:szCs w:val="28"/>
-              </w:rPr>
-            </w:pPr>
-            <w:r>
-              <w:rPr>
-                <w:rFonts w:ascii="Times New Roman" w:eastAsia="Times New Roman" w:hAnsi="Times New Roman" w:cs="Times New Roman"/>
-                <w:sz w:val="28"/>
-                <w:szCs w:val="28"/>
-              </w:rPr>
-              <w:t>43.37</w:t>
+                <w:lang w:val="en-US"/>
+              </w:rPr>
+            </w:pPr>
+            <w:r>
+              <w:rPr>
+                <w:rFonts w:ascii="Times New Roman" w:eastAsia="Times New Roman" w:hAnsi="Times New Roman" w:cs="Times New Roman"/>
+                <w:sz w:val="28"/>
+                <w:szCs w:val="28"/>
+              </w:rPr>
+              <w:t>43.43</w:t>
             </w:r>
           </w:p>
         </w:tc>
@@ -1503,7 +1489,15 @@
                 <w:sz w:val="28"/>
                 <w:szCs w:val="28"/>
               </w:rPr>
-              <w:t>0.0063</w:t>
+              <w:t>0.087</w:t>
+            </w:r>
+            <w:r>
+              <w:rPr>
+                <w:rFonts w:ascii="Times New Roman" w:eastAsia="Times New Roman" w:hAnsi="Times New Roman" w:cs="Times New Roman"/>
+                <w:sz w:val="28"/>
+                <w:szCs w:val="28"/>
+              </w:rPr>
+              <w:t xml:space="preserve"> </w:t>
             </w:r>
           </w:p>
         </w:tc>
@@ -1528,7 +1522,7 @@
                 <w:sz w:val="28"/>
                 <w:szCs w:val="28"/>
               </w:rPr>
-              <w:t>0.1080</w:t>
+              <w:t>0.48</w:t>
             </w:r>
           </w:p>
         </w:tc>
@@ -1553,7 +1547,7 @@
                 <w:sz w:val="28"/>
                 <w:szCs w:val="28"/>
               </w:rPr>
-              <w:t>0.8480</w:t>
+              <w:t>3.012</w:t>
             </w:r>
           </w:p>
         </w:tc>
@@ -1578,7 +1572,7 @@
                 <w:sz w:val="28"/>
                 <w:szCs w:val="28"/>
               </w:rPr>
-              <w:t>13.55</w:t>
+              <w:t>9.87</w:t>
             </w:r>
           </w:p>
         </w:tc>
@@ -1603,7 +1597,7 @@
                 <w:sz w:val="28"/>
                 <w:szCs w:val="28"/>
               </w:rPr>
-              <w:t>72.30</w:t>
+              <w:t>19.44</w:t>
             </w:r>
           </w:p>
         </w:tc>
@@ -1656,15 +1650,24 @@
                 <w:sz w:val="28"/>
                 <w:szCs w:val="28"/>
               </w:rPr>
-              <w:t>0.005</w:t>
-            </w:r>
-            <w:r>
-              <w:rPr>
-                <w:rFonts w:ascii="Times New Roman" w:eastAsia="Times New Roman" w:hAnsi="Times New Roman" w:cs="Times New Roman"/>
-                <w:sz w:val="28"/>
-                <w:szCs w:val="28"/>
-              </w:rPr>
-              <w:t>9</w:t>
+              <w:t>0.07</w:t>
+            </w:r>
+            <w:r>
+              <w:rPr>
+                <w:rFonts w:ascii="Times New Roman" w:eastAsia="Times New Roman" w:hAnsi="Times New Roman" w:cs="Times New Roman"/>
+                <w:sz w:val="28"/>
+                <w:szCs w:val="28"/>
+                <w:lang w:val="en-GB"/>
+              </w:rPr>
+              <w:t>3</w:t>
+            </w:r>
+            <w:r>
+              <w:rPr>
+                <w:rFonts w:ascii="Times New Roman" w:eastAsia="Times New Roman" w:hAnsi="Times New Roman" w:cs="Times New Roman"/>
+                <w:sz w:val="28"/>
+                <w:szCs w:val="28"/>
+              </w:rPr>
+              <w:t xml:space="preserve"> </w:t>
             </w:r>
           </w:p>
         </w:tc>
@@ -1689,7 +1692,7 @@
                 <w:sz w:val="28"/>
                 <w:szCs w:val="28"/>
               </w:rPr>
-              <w:t>0.0895</w:t>
+              <w:t>0.54</w:t>
             </w:r>
           </w:p>
         </w:tc>
@@ -1714,7 +1717,7 @@
                 <w:sz w:val="28"/>
                 <w:szCs w:val="28"/>
               </w:rPr>
-              <w:t>0.8307</w:t>
+              <w:t>3.144</w:t>
             </w:r>
           </w:p>
         </w:tc>
@@ -1739,7 +1742,7 @@
                 <w:sz w:val="28"/>
                 <w:szCs w:val="28"/>
               </w:rPr>
-              <w:t>12.87</w:t>
+              <w:t>10.53</w:t>
             </w:r>
           </w:p>
         </w:tc>
@@ -1764,7 +1767,7 @@
                 <w:sz w:val="28"/>
                 <w:szCs w:val="28"/>
               </w:rPr>
-              <w:t>56.50</w:t>
+              <w:t>21.03</w:t>
             </w:r>
           </w:p>
         </w:tc>
@@ -1817,7 +1820,15 @@
                 <w:sz w:val="28"/>
                 <w:szCs w:val="28"/>
               </w:rPr>
-              <w:t>0.0057</w:t>
+              <w:t>0.071</w:t>
+            </w:r>
+            <w:r>
+              <w:rPr>
+                <w:rFonts w:ascii="Times New Roman" w:eastAsia="Times New Roman" w:hAnsi="Times New Roman" w:cs="Times New Roman"/>
+                <w:sz w:val="28"/>
+                <w:szCs w:val="28"/>
+              </w:rPr>
+              <w:t xml:space="preserve"> </w:t>
             </w:r>
           </w:p>
         </w:tc>
@@ -1842,7 +1853,7 @@
                 <w:sz w:val="28"/>
                 <w:szCs w:val="28"/>
               </w:rPr>
-              <w:t>0.0832</w:t>
+              <w:t>0.49</w:t>
             </w:r>
           </w:p>
         </w:tc>
@@ -1867,7 +1878,7 @@
                 <w:sz w:val="28"/>
                 <w:szCs w:val="28"/>
               </w:rPr>
-              <w:t>0.8127</w:t>
+              <w:t>3.243</w:t>
             </w:r>
           </w:p>
         </w:tc>
@@ -1892,7 +1903,7 @@
                 <w:sz w:val="28"/>
                 <w:szCs w:val="28"/>
               </w:rPr>
-              <w:t>12.62</w:t>
+              <w:t>10.45</w:t>
             </w:r>
           </w:p>
         </w:tc>
@@ -1909,16 +1920,19 @@
                 <w:rFonts w:ascii="Times New Roman" w:eastAsia="Times New Roman" w:hAnsi="Times New Roman" w:cs="Times New Roman"/>
                 <w:sz w:val="28"/>
                 <w:szCs w:val="28"/>
-              </w:rPr>
-            </w:pPr>
-            <w:r>
-              <w:rPr>
-                <w:rFonts w:ascii="Times New Roman" w:eastAsia="Times New Roman" w:hAnsi="Times New Roman" w:cs="Times New Roman"/>
-                <w:sz w:val="28"/>
-                <w:szCs w:val="28"/>
-              </w:rPr>
-              <w:t>47.99</w:t>
-            </w:r>
+                <w:lang w:val="en-US"/>
+              </w:rPr>
+            </w:pPr>
+            <w:r>
+              <w:rPr>
+                <w:rFonts w:ascii="Times New Roman" w:eastAsia="Times New Roman" w:hAnsi="Times New Roman" w:cs="Times New Roman"/>
+                <w:sz w:val="28"/>
+                <w:szCs w:val="28"/>
+              </w:rPr>
+              <w:t>20.42</w:t>
+            </w:r>
+            <w:bookmarkStart w:id="0" w:name="_GoBack"/>
+            <w:bookmarkEnd w:id="0"/>
           </w:p>
         </w:tc>
       </w:tr>
@@ -1976,7 +1990,7 @@
 </file>
 
 <file path=word/styles.xml><?xml version="1.0" encoding="utf-8"?>
-<w:styles xmlns:mc="http://schemas.openxmlformats.org/markup-compatibility/2006" xmlns:r="http://schemas.openxmlformats.org/officeDocument/2006/relationships" xmlns:w="http://schemas.openxmlformats.org/wordprocessingml/2006/main" xmlns:w14="http://schemas.microsoft.com/office/word/2010/wordml" xmlns:w15="http://schemas.microsoft.com/office/word/2012/wordml" xmlns:w16cex="http://schemas.microsoft.com/office/word/2018/wordml/cex" xmlns:w16cid="http://schemas.microsoft.com/office/word/2016/wordml/cid" xmlns:w16="http://schemas.microsoft.com/office/word/2018/wordml" xmlns:w16se="http://schemas.microsoft.com/office/word/2015/wordml/symex" mc:Ignorable="w14 w15 w16se w16cid w16 w16cex">
+<w:styles xmlns:mc="http://schemas.openxmlformats.org/markup-compatibility/2006" xmlns:r="http://schemas.openxmlformats.org/officeDocument/2006/relationships" xmlns:w="http://schemas.openxmlformats.org/wordprocessingml/2006/main" xmlns:w14="http://schemas.microsoft.com/office/word/2010/wordml" xmlns:w15="http://schemas.microsoft.com/office/word/2012/wordml" xmlns:w16se="http://schemas.microsoft.com/office/word/2015/wordml/symex" mc:Ignorable="w14 w15 w16se">
   <w:docDefaults>
     <w:rPrDefault>
       <w:rPr>
@@ -1992,7 +2006,7 @@
       </w:pPr>
     </w:pPrDefault>
   </w:docDefaults>
-  <w:latentStyles w:defLockedState="0" w:defUIPriority="99" w:defSemiHidden="0" w:defUnhideWhenUsed="0" w:defQFormat="0" w:count="376">
+  <w:latentStyles w:defLockedState="0" w:defUIPriority="99" w:defSemiHidden="0" w:defUnhideWhenUsed="0" w:defQFormat="0" w:count="371">
     <w:lsdException w:name="Normal" w:uiPriority="0" w:qFormat="1"/>
     <w:lsdException w:name="heading 1" w:uiPriority="9" w:qFormat="1"/>
     <w:lsdException w:name="heading 2" w:semiHidden="1" w:uiPriority="9" w:unhideWhenUsed="1" w:qFormat="1"/>
@@ -2364,11 +2378,6 @@
     <w:lsdException w:name="List Table 5 Dark Accent 6" w:uiPriority="50"/>
     <w:lsdException w:name="List Table 6 Colorful Accent 6" w:uiPriority="51"/>
     <w:lsdException w:name="List Table 7 Colorful Accent 6" w:uiPriority="52"/>
-    <w:lsdException w:name="Mention" w:semiHidden="1" w:unhideWhenUsed="1"/>
-    <w:lsdException w:name="Smart Hyperlink" w:semiHidden="1" w:unhideWhenUsed="1"/>
-    <w:lsdException w:name="Hashtag" w:semiHidden="1" w:unhideWhenUsed="1"/>
-    <w:lsdException w:name="Unresolved Mention" w:semiHidden="1" w:unhideWhenUsed="1"/>
-    <w:lsdException w:name="Smart Link" w:semiHidden="1" w:unhideWhenUsed="1"/>
   </w:latentStyles>
   <w:style w:type="paragraph" w:default="1" w:styleId="a">
     <w:name w:val="Normal"/>

</xml_diff>